<commit_message>
Added page with all reports
</commit_message>
<xml_diff>
--- a/crm-backend/uploads/reports/Акт выполненных работ 2025-02-18 1234_Видное.docx
+++ b/crm-backend/uploads/reports/Акт выполненных работ 2025-02-18 1234_Видное.docx
@@ -151,7 +151,7 @@
           </w:tcPr>
           <w:p>
             <w:r>
-              <w:t>ПНР</w:t>
+              <w:t>ТО</w:t>
               <w:br/>
             </w:r>
           </w:p>
@@ -175,9 +175,6 @@
           </w:tcPr>
           <w:p>
             <w:r>
-              <w:t>• Ежемесячный технический осмотр оборудования на предмет его работоспособности</w:t>
-              <w:br/>
-              <w:t>• Диагностика оборудования</w:t>
               <w:br/>
             </w:r>
           </w:p>
@@ -214,45 +211,6 @@
           <w:p>
             <w:r/>
           </w:p>
-          <w:p>
-            <w:pPr>
-              <w:jc w:val="center"/>
-            </w:pPr>
-            <w:r>
-              <w:drawing>
-                <wp:inline xmlns:a="http://schemas.openxmlformats.org/drawingml/2006/main" xmlns:pic="http://schemas.openxmlformats.org/drawingml/2006/picture">
-                  <wp:extent cx="6480000" cy="4860000"/>
-                  <wp:docPr id="1" name="Picture 1"/>
-                  <wp:cNvGraphicFramePr>
-                    <a:graphicFrameLocks noChangeAspect="1"/>
-                  </wp:cNvGraphicFramePr>
-                  <a:graphic>
-                    <a:graphicData uri="http://schemas.openxmlformats.org/drawingml/2006/picture">
-                      <pic:pic>
-                        <pic:nvPicPr>
-                          <pic:cNvPr id="0" name="temp_5872.jpg"/>
-                          <pic:cNvPicPr/>
-                        </pic:nvPicPr>
-                        <pic:blipFill>
-                          <a:blip r:embed="rId9"/>
-                          <a:stretch>
-                            <a:fillRect/>
-                          </a:stretch>
-                        </pic:blipFill>
-                        <pic:spPr>
-                          <a:xfrm>
-                            <a:off x="0" y="0"/>
-                            <a:ext cx="6480000" cy="4860000"/>
-                          </a:xfrm>
-                          <a:prstGeom prst="rect"/>
-                        </pic:spPr>
-                      </pic:pic>
-                    </a:graphicData>
-                  </a:graphic>
-                </wp:inline>
-              </w:drawing>
-            </w:r>
-          </w:p>
         </w:tc>
       </w:tr>
       <w:tr>
@@ -272,9 +230,7 @@
             <w:gridSpan w:val="2"/>
           </w:tcPr>
           <w:p>
-            <w:r>
-              <w:t>гвоздь</w:t>
-            </w:r>
+            <w:r/>
           </w:p>
         </w:tc>
       </w:tr>
@@ -340,9 +296,7 @@
             <w:gridSpan w:val="2"/>
           </w:tcPr>
           <w:p>
-            <w:r>
-              <w:t>позвонить</w:t>
-            </w:r>
+            <w:r/>
           </w:p>
         </w:tc>
       </w:tr>

</xml_diff>